<commit_message>
LSP Liskov Subtitution Yerine geçme prensipi
</commit_message>
<xml_diff>
--- a/ndpOdev.docx
+++ b/ndpOdev.docx
@@ -3,19 +3,1263 @@
 <w:document xmlns:wpc="http://schemas.microsoft.com/office/word/2010/wordprocessingCanvas" xmlns:cx="http://schemas.microsoft.com/office/drawing/2014/chartex" xmlns:cx1="http://schemas.microsoft.com/office/drawing/2015/9/8/chartex" xmlns:cx2="http://schemas.microsoft.com/office/drawing/2015/10/21/chartex" xmlns:cx3="http://schemas.microsoft.com/office/drawing/2016/5/9/chartex" xmlns:cx4="http://schemas.microsoft.com/office/drawing/2016/5/10/chartex" xmlns:cx5="http://schemas.microsoft.com/office/drawing/2016/5/11/chartex" xmlns:cx6="http://schemas.microsoft.com/office/drawing/2016/5/12/chartex" xmlns:cx7="http://schemas.microsoft.com/office/drawing/2016/5/13/chartex" xmlns:cx8="http://schemas.microsoft.com/office/drawing/2016/5/14/chartex" xmlns:mc="http://schemas.openxmlformats.org/markup-compatibility/2006" xmlns:aink="http://schemas.microsoft.com/office/drawing/2016/ink" xmlns:am3d="http://schemas.microsoft.com/office/drawing/2017/model3d" xmlns:o="urn:schemas-microsoft-com:office:office" xmlns:oel="http://schemas.microsoft.com/office/2019/extlst" xmlns:r="http://schemas.openxmlformats.org/officeDocument/2006/relationships" xmlns:m="http://schemas.openxmlformats.org/officeDocument/2006/math" xmlns:v="urn:schemas-microsoft-com:vml" xmlns:wp14="http://schemas.microsoft.com/office/word/2010/wordprocessingDrawing" xmlns:wp="http://schemas.openxmlformats.org/drawingml/2006/wordprocessingDrawing" xmlns:w10="urn:schemas-microsoft-com:office:word" xmlns:w="http://schemas.openxmlformats.org/wordprocessingml/2006/main" xmlns:w14="http://schemas.microsoft.com/office/word/2010/wordml" xmlns:w15="http://schemas.microsoft.com/office/word/2012/wordml" xmlns:w16cex="http://schemas.microsoft.com/office/word/2018/wordml/cex" xmlns:w16cid="http://schemas.microsoft.com/office/word/2016/wordml/cid" xmlns:w16="http://schemas.microsoft.com/office/word/2018/wordml" xmlns:w16du="http://schemas.microsoft.com/office/word/2023/wordml/word16du" xmlns:w16sdtdh="http://schemas.microsoft.com/office/word/2020/wordml/sdtdatahash" xmlns:w16sdtfl="http://schemas.microsoft.com/office/word/2024/wordml/sdtformatlock" xmlns:w16se="http://schemas.microsoft.com/office/word/2015/wordml/symex" xmlns:wpg="http://schemas.microsoft.com/office/word/2010/wordprocessingGroup" xmlns:wpi="http://schemas.microsoft.com/office/word/2010/wordprocessingInk" xmlns:wne="http://schemas.microsoft.com/office/word/2006/wordml" xmlns:wps="http://schemas.microsoft.com/office/word/2010/wordprocessingShape" mc:Ignorable="w14 w15 w16se w16cid w16 w16cex w16sdtdh w16sdtfl w16du wp14">
   <w:body>
     <w:p>
-      <w:r>
-        <w:t>Nesneeye dayalı programlama</w:t>
-      </w:r>
-    </w:p>
-    <w:p/>
-    <w:p>
-      <w:r>
-        <w:t>Bölüm 1</w:t>
-      </w:r>
-    </w:p>
-    <w:p>
-      <w:r>
-        <w:t>Solid prensipleri</w:t>
+      <w:pPr>
+        <w:spacing w:line="360" w:lineRule="auto"/>
+        <w:jc w:val="center"/>
+        <w:rPr>
+          <w:rFonts w:ascii="Times New Roman" w:hAnsi="Times New Roman" w:cs="Times New Roman"/>
+          <w:b/>
+          <w:bCs/>
+        </w:rPr>
+      </w:pPr>
+    </w:p>
+    <w:p>
+      <w:pPr>
+        <w:jc w:val="center"/>
+        <w:rPr>
+          <w:rFonts w:ascii="Times New Roman" w:hAnsi="Times New Roman" w:cs="Times New Roman"/>
+          <w:b/>
+          <w:bCs/>
+        </w:rPr>
+      </w:pPr>
+    </w:p>
+    <w:p>
+      <w:pPr>
+        <w:spacing w:line="360" w:lineRule="auto"/>
+        <w:ind w:left="3540" w:firstLine="708"/>
+        <w:rPr>
+          <w:rFonts w:ascii="Times New Roman" w:hAnsi="Times New Roman" w:cs="Times New Roman"/>
+          <w:b/>
+          <w:bCs/>
+        </w:rPr>
+      </w:pPr>
+      <w:r>
+        <w:rPr>
+          <w:rFonts w:ascii="Times New Roman" w:hAnsi="Times New Roman" w:cs="Times New Roman"/>
+          <w:b/>
+          <w:bCs/>
+        </w:rPr>
+        <w:t xml:space="preserve">      T.C.</w:t>
+      </w:r>
+    </w:p>
+    <w:p>
+      <w:pPr>
+        <w:spacing w:line="360" w:lineRule="auto"/>
+        <w:ind w:firstLine="708"/>
+        <w:jc w:val="center"/>
+        <w:rPr>
+          <w:rFonts w:ascii="Times New Roman" w:hAnsi="Times New Roman" w:cs="Times New Roman"/>
+          <w:b/>
+          <w:bCs/>
+        </w:rPr>
+      </w:pPr>
+      <w:r>
+        <w:rPr>
+          <w:rFonts w:ascii="Times New Roman" w:hAnsi="Times New Roman" w:cs="Times New Roman"/>
+          <w:b/>
+          <w:bCs/>
+        </w:rPr>
+        <w:t>SAKARYA ÜNİVERSİTESİ</w:t>
+      </w:r>
+    </w:p>
+    <w:p>
+      <w:pPr>
+        <w:spacing w:line="360" w:lineRule="auto"/>
+        <w:ind w:firstLine="708"/>
+        <w:jc w:val="center"/>
+        <w:rPr>
+          <w:rFonts w:ascii="Times New Roman" w:hAnsi="Times New Roman" w:cs="Times New Roman"/>
+          <w:b/>
+          <w:bCs/>
+        </w:rPr>
+      </w:pPr>
+      <w:r>
+        <w:rPr>
+          <w:rFonts w:ascii="Times New Roman" w:hAnsi="Times New Roman" w:cs="Times New Roman"/>
+          <w:b/>
+          <w:bCs/>
+        </w:rPr>
+        <w:t>FEN BİLİMLERİ ENSTİTÜSÜ</w:t>
+      </w:r>
+    </w:p>
+    <w:p>
+      <w:pPr>
+        <w:spacing w:line="360" w:lineRule="auto"/>
+        <w:ind w:firstLine="708"/>
+        <w:jc w:val="center"/>
+        <w:rPr>
+          <w:rFonts w:ascii="Times New Roman" w:hAnsi="Times New Roman" w:cs="Times New Roman"/>
+          <w:b/>
+          <w:bCs/>
+        </w:rPr>
+      </w:pPr>
+      <w:r>
+        <w:rPr>
+          <w:rFonts w:ascii="Times New Roman" w:hAnsi="Times New Roman" w:cs="Times New Roman"/>
+          <w:b/>
+          <w:bCs/>
+        </w:rPr>
+        <w:t>BİLGİSAYAR VE BİLİŞİM MÜHENDİSLİĞİ</w:t>
+      </w:r>
+    </w:p>
+    <w:p>
+      <w:pPr>
+        <w:spacing w:line="360" w:lineRule="auto"/>
+        <w:ind w:firstLine="708"/>
+        <w:jc w:val="center"/>
+        <w:rPr>
+          <w:rFonts w:ascii="Times New Roman" w:hAnsi="Times New Roman" w:cs="Times New Roman"/>
+          <w:b/>
+          <w:bCs/>
+        </w:rPr>
+      </w:pPr>
+      <w:r>
+        <w:rPr>
+          <w:rFonts w:ascii="Times New Roman" w:hAnsi="Times New Roman" w:cs="Times New Roman"/>
+          <w:b/>
+          <w:bCs/>
+        </w:rPr>
+        <w:t>ANA BİLİM DALI</w:t>
+      </w:r>
+    </w:p>
+    <w:p>
+      <w:pPr>
+        <w:spacing w:line="360" w:lineRule="auto"/>
+        <w:ind w:firstLine="708"/>
+        <w:jc w:val="center"/>
+        <w:rPr>
+          <w:rFonts w:ascii="Times New Roman" w:hAnsi="Times New Roman" w:cs="Times New Roman"/>
+          <w:b/>
+          <w:bCs/>
+        </w:rPr>
+      </w:pPr>
+      <w:r>
+        <w:rPr>
+          <w:rFonts w:ascii="Times New Roman" w:hAnsi="Times New Roman" w:cs="Times New Roman"/>
+          <w:b/>
+          <w:bCs/>
+        </w:rPr>
+        <w:t>SİBER GÜVENLİK PR.(YL)(TRZLİ)</w:t>
+      </w:r>
+    </w:p>
+    <w:p>
+      <w:pPr>
+        <w:spacing w:line="360" w:lineRule="auto"/>
+        <w:ind w:firstLine="708"/>
+        <w:jc w:val="center"/>
+        <w:rPr>
+          <w:rFonts w:ascii="Times New Roman" w:hAnsi="Times New Roman" w:cs="Times New Roman"/>
+          <w:b/>
+          <w:bCs/>
+        </w:rPr>
+      </w:pPr>
+    </w:p>
+    <w:p>
+      <w:pPr>
+        <w:spacing w:line="360" w:lineRule="auto"/>
+        <w:ind w:firstLine="708"/>
+        <w:jc w:val="center"/>
+        <w:rPr>
+          <w:rFonts w:ascii="Times New Roman" w:hAnsi="Times New Roman" w:cs="Times New Roman"/>
+          <w:b/>
+          <w:bCs/>
+        </w:rPr>
+      </w:pPr>
+    </w:p>
+    <w:p>
+      <w:pPr>
+        <w:spacing w:line="360" w:lineRule="auto"/>
+        <w:ind w:firstLine="708"/>
+        <w:jc w:val="center"/>
+        <w:rPr>
+          <w:rFonts w:ascii="Times New Roman" w:hAnsi="Times New Roman" w:cs="Times New Roman"/>
+          <w:b/>
+          <w:bCs/>
+        </w:rPr>
+      </w:pPr>
+      <w:r>
+        <w:rPr>
+          <w:rFonts w:ascii="Times New Roman" w:hAnsi="Times New Roman" w:cs="Times New Roman"/>
+          <w:noProof/>
+          <w:sz w:val="28"/>
+          <w:szCs w:val="28"/>
+          <w:u w:val="single"/>
+          <w:lang w:eastAsia="tr-TR"/>
+        </w:rPr>
+        <w:drawing>
+          <wp:anchor distT="0" distB="0" distL="114300" distR="114300" simplePos="0" relativeHeight="251659264" behindDoc="0" locked="0" layoutInCell="1" allowOverlap="1" wp14:anchorId="27FED50C" wp14:editId="76400446">
+            <wp:simplePos x="0" y="0"/>
+            <wp:positionH relativeFrom="margin">
+              <wp:posOffset>2435436</wp:posOffset>
+            </wp:positionH>
+            <wp:positionV relativeFrom="margin">
+              <wp:align>center</wp:align>
+            </wp:positionV>
+            <wp:extent cx="1618615" cy="1595120"/>
+            <wp:effectExtent l="0" t="0" r="0" b="5080"/>
+            <wp:wrapNone/>
+            <wp:docPr id="1" name="Resim 2" descr="http://www.haber.sakarya.edu.tr/kutuphane/download/logo/dikeylogo.png"/>
+            <wp:cNvGraphicFramePr>
+              <a:graphicFrameLocks xmlns:a="http://schemas.openxmlformats.org/drawingml/2006/main" noChangeAspect="1"/>
+            </wp:cNvGraphicFramePr>
+            <a:graphic xmlns:a="http://schemas.openxmlformats.org/drawingml/2006/main">
+              <a:graphicData uri="http://schemas.openxmlformats.org/drawingml/2006/picture">
+                <pic:pic xmlns:pic="http://schemas.openxmlformats.org/drawingml/2006/picture">
+                  <pic:nvPicPr>
+                    <pic:cNvPr id="0" name="Picture 2" descr="http://www.haber.sakarya.edu.tr/kutuphane/download/logo/dikeylogo.png"/>
+                    <pic:cNvPicPr>
+                      <a:picLocks noChangeAspect="1" noChangeArrowheads="1"/>
+                    </pic:cNvPicPr>
+                  </pic:nvPicPr>
+                  <pic:blipFill rotWithShape="1">
+                    <a:blip r:embed="rId4" cstate="print">
+                      <a:extLst>
+                        <a:ext uri="{28A0092B-C50C-407E-A947-70E740481C1C}">
+                          <a14:useLocalDpi xmlns:a14="http://schemas.microsoft.com/office/drawing/2010/main" val="0"/>
+                        </a:ext>
+                      </a:extLst>
+                    </a:blip>
+                    <a:srcRect r="5976" b="24961"/>
+                    <a:stretch/>
+                  </pic:blipFill>
+                  <pic:spPr bwMode="auto">
+                    <a:xfrm>
+                      <a:off x="0" y="0"/>
+                      <a:ext cx="1618615" cy="1595120"/>
+                    </a:xfrm>
+                    <a:prstGeom prst="rect">
+                      <a:avLst/>
+                    </a:prstGeom>
+                    <a:noFill/>
+                    <a:ln>
+                      <a:noFill/>
+                    </a:ln>
+                    <a:extLst>
+                      <a:ext uri="{53640926-AAD7-44D8-BBD7-CCE9431645EC}">
+                        <a14:shadowObscured xmlns:a14="http://schemas.microsoft.com/office/drawing/2010/main"/>
+                      </a:ext>
+                    </a:extLst>
+                  </pic:spPr>
+                </pic:pic>
+              </a:graphicData>
+            </a:graphic>
+            <wp14:sizeRelH relativeFrom="margin">
+              <wp14:pctWidth>0</wp14:pctWidth>
+            </wp14:sizeRelH>
+            <wp14:sizeRelV relativeFrom="margin">
+              <wp14:pctHeight>0</wp14:pctHeight>
+            </wp14:sizeRelV>
+          </wp:anchor>
+        </w:drawing>
+      </w:r>
+    </w:p>
+    <w:p>
+      <w:pPr>
+        <w:spacing w:line="360" w:lineRule="auto"/>
+        <w:ind w:firstLine="708"/>
+        <w:jc w:val="center"/>
+        <w:rPr>
+          <w:rFonts w:ascii="Times New Roman" w:hAnsi="Times New Roman" w:cs="Times New Roman"/>
+          <w:b/>
+          <w:bCs/>
+        </w:rPr>
+      </w:pPr>
+    </w:p>
+    <w:p>
+      <w:pPr>
+        <w:spacing w:line="360" w:lineRule="auto"/>
+        <w:ind w:firstLine="708"/>
+        <w:jc w:val="center"/>
+        <w:rPr>
+          <w:rFonts w:ascii="Times New Roman" w:hAnsi="Times New Roman" w:cs="Times New Roman"/>
+          <w:b/>
+          <w:bCs/>
+        </w:rPr>
+      </w:pPr>
+    </w:p>
+    <w:p>
+      <w:pPr>
+        <w:spacing w:line="360" w:lineRule="auto"/>
+        <w:ind w:firstLine="708"/>
+        <w:jc w:val="center"/>
+        <w:rPr>
+          <w:rFonts w:ascii="Times New Roman" w:hAnsi="Times New Roman" w:cs="Times New Roman"/>
+          <w:b/>
+          <w:bCs/>
+        </w:rPr>
+      </w:pPr>
+    </w:p>
+    <w:p>
+      <w:pPr>
+        <w:spacing w:line="360" w:lineRule="auto"/>
+        <w:ind w:firstLine="708"/>
+        <w:jc w:val="center"/>
+        <w:rPr>
+          <w:rFonts w:ascii="Times New Roman" w:hAnsi="Times New Roman" w:cs="Times New Roman"/>
+          <w:b/>
+          <w:bCs/>
+        </w:rPr>
+      </w:pPr>
+    </w:p>
+    <w:p>
+      <w:pPr>
+        <w:spacing w:line="360" w:lineRule="auto"/>
+        <w:ind w:firstLine="708"/>
+        <w:jc w:val="center"/>
+        <w:rPr>
+          <w:rFonts w:ascii="Times New Roman" w:hAnsi="Times New Roman" w:cs="Times New Roman"/>
+          <w:b/>
+          <w:bCs/>
+        </w:rPr>
+      </w:pPr>
+    </w:p>
+    <w:p>
+      <w:pPr>
+        <w:spacing w:line="360" w:lineRule="auto"/>
+        <w:ind w:firstLine="708"/>
+        <w:jc w:val="center"/>
+        <w:rPr>
+          <w:rFonts w:ascii="Times New Roman" w:hAnsi="Times New Roman" w:cs="Times New Roman"/>
+          <w:b/>
+          <w:bCs/>
+        </w:rPr>
+      </w:pPr>
+    </w:p>
+    <w:p>
+      <w:pPr>
+        <w:spacing w:line="360" w:lineRule="auto"/>
+        <w:ind w:firstLine="708"/>
+        <w:jc w:val="center"/>
+        <w:rPr>
+          <w:rFonts w:ascii="Times New Roman" w:hAnsi="Times New Roman" w:cs="Times New Roman"/>
+          <w:b/>
+          <w:bCs/>
+        </w:rPr>
+      </w:pPr>
+    </w:p>
+    <w:p>
+      <w:pPr>
+        <w:spacing w:line="360" w:lineRule="auto"/>
+        <w:ind w:firstLine="708"/>
+        <w:jc w:val="center"/>
+        <w:rPr>
+          <w:rFonts w:ascii="Times New Roman" w:hAnsi="Times New Roman" w:cs="Times New Roman"/>
+          <w:b/>
+          <w:bCs/>
+        </w:rPr>
+      </w:pPr>
+      <w:r>
+        <w:rPr>
+          <w:rFonts w:ascii="Times New Roman" w:hAnsi="Times New Roman" w:cs="Times New Roman"/>
+          <w:b/>
+          <w:bCs/>
+        </w:rPr>
+        <w:t>KHAYALA ISMAYILOVA</w:t>
+      </w:r>
+    </w:p>
+    <w:p>
+      <w:pPr>
+        <w:spacing w:line="360" w:lineRule="auto"/>
+        <w:ind w:firstLine="708"/>
+        <w:jc w:val="center"/>
+        <w:rPr>
+          <w:rFonts w:ascii="Times New Roman" w:hAnsi="Times New Roman" w:cs="Times New Roman"/>
+          <w:b/>
+          <w:bCs/>
+        </w:rPr>
+      </w:pPr>
+      <w:r>
+        <w:rPr>
+          <w:rFonts w:ascii="Times New Roman" w:hAnsi="Times New Roman" w:cs="Times New Roman"/>
+          <w:b/>
+          <w:bCs/>
+        </w:rPr>
+        <w:t>Y245012159</w:t>
+      </w:r>
+    </w:p>
+    <w:p>
+      <w:pPr>
+        <w:spacing w:line="360" w:lineRule="auto"/>
+        <w:ind w:firstLine="708"/>
+        <w:jc w:val="center"/>
+        <w:rPr>
+          <w:rFonts w:ascii="Times New Roman" w:hAnsi="Times New Roman" w:cs="Times New Roman"/>
+          <w:b/>
+          <w:bCs/>
+        </w:rPr>
+      </w:pPr>
+      <w:r>
+        <w:rPr>
+          <w:rFonts w:ascii="Times New Roman" w:hAnsi="Times New Roman" w:cs="Times New Roman"/>
+          <w:b/>
+          <w:bCs/>
+        </w:rPr>
+        <w:t>NESNEYE DAYALI PROGRAMLAMA</w:t>
+      </w:r>
+    </w:p>
+    <w:p>
+      <w:pPr>
+        <w:spacing w:line="360" w:lineRule="auto"/>
+        <w:ind w:firstLine="708"/>
+        <w:jc w:val="center"/>
+        <w:rPr>
+          <w:rFonts w:ascii="Times New Roman" w:hAnsi="Times New Roman" w:cs="Times New Roman"/>
+          <w:b/>
+          <w:bCs/>
+        </w:rPr>
+      </w:pPr>
+    </w:p>
+    <w:p>
+      <w:pPr>
+        <w:spacing w:line="360" w:lineRule="auto"/>
+        <w:rPr>
+          <w:rFonts w:ascii="Times New Roman" w:hAnsi="Times New Roman" w:cs="Times New Roman"/>
+          <w:b/>
+          <w:bCs/>
+        </w:rPr>
+      </w:pPr>
+    </w:p>
+    <w:p>
+      <w:pPr>
+        <w:spacing w:line="360" w:lineRule="auto"/>
+        <w:ind w:firstLine="708"/>
+        <w:jc w:val="center"/>
+        <w:rPr>
+          <w:rFonts w:ascii="Times New Roman" w:hAnsi="Times New Roman" w:cs="Times New Roman"/>
+          <w:b/>
+          <w:bCs/>
+        </w:rPr>
+      </w:pPr>
+      <w:r>
+        <w:rPr>
+          <w:rFonts w:ascii="Times New Roman" w:hAnsi="Times New Roman" w:cs="Times New Roman"/>
+          <w:b/>
+          <w:bCs/>
+        </w:rPr>
+        <w:t xml:space="preserve">DR. </w:t>
+      </w:r>
+      <w:r>
+        <w:rPr>
+          <w:rFonts w:ascii="Times New Roman" w:hAnsi="Times New Roman" w:cs="Times New Roman"/>
+          <w:b/>
+          <w:bCs/>
+        </w:rPr>
+        <w:t>CAN YÜZKOLLAR</w:t>
+      </w:r>
+    </w:p>
+    <w:p>
+      <w:pPr>
+        <w:spacing w:line="360" w:lineRule="auto"/>
+        <w:jc w:val="right"/>
+        <w:rPr>
+          <w:rFonts w:ascii="Times New Roman" w:hAnsi="Times New Roman" w:cs="Times New Roman"/>
+          <w:b/>
+          <w:bCs/>
+        </w:rPr>
+      </w:pPr>
+      <w:r>
+        <w:rPr>
+          <w:rFonts w:ascii="Times New Roman" w:hAnsi="Times New Roman" w:cs="Times New Roman"/>
+          <w:b/>
+          <w:bCs/>
+        </w:rPr>
+        <w:t>16.11.2025</w:t>
+      </w:r>
+    </w:p>
+    <w:p>
+      <w:pPr>
+        <w:rPr>
+          <w:sz w:val="32"/>
+          <w:szCs w:val="32"/>
+        </w:rPr>
+      </w:pPr>
+      <w:r>
+        <w:rPr>
+          <w:sz w:val="32"/>
+          <w:szCs w:val="32"/>
+        </w:rPr>
+        <w:lastRenderedPageBreak/>
+        <w:t>1. Giriş</w:t>
+      </w:r>
+    </w:p>
+    <w:p>
+      <w:pPr>
+        <w:rPr>
+          <w:sz w:val="32"/>
+          <w:szCs w:val="32"/>
+        </w:rPr>
+      </w:pPr>
+    </w:p>
+    <w:p>
+      <w:pPr>
+        <w:ind w:firstLine="708"/>
+        <w:rPr>
+          <w:sz w:val="32"/>
+          <w:szCs w:val="32"/>
+        </w:rPr>
+      </w:pPr>
+      <w:r>
+        <w:rPr>
+          <w:sz w:val="32"/>
+          <w:szCs w:val="32"/>
+        </w:rPr>
+        <w:t>Yazılım geliştirme süreçleri günümüzde giderek daha karmaşık hale gelmektedir. Özellikle büyük ölçekli projelerde kodun sürdürülebilirliği, bakım maliyetleri ve esnekliği kritik bir önem taşımaktadır. Nesneye Dayalı Programlama (NDP), bu karmaşıklığı yönetmek için yaygın olarak kullanılan bir yaklaşım olup; sınıf yapısı, kalıtım, çok biçimlilik ve kapsülleme gibi temel ilkeler üzerine kuruludur.</w:t>
+      </w:r>
+    </w:p>
+    <w:p>
+      <w:pPr>
+        <w:rPr>
+          <w:sz w:val="32"/>
+          <w:szCs w:val="32"/>
+        </w:rPr>
+      </w:pPr>
+    </w:p>
+    <w:p>
+      <w:pPr>
+        <w:rPr>
+          <w:sz w:val="32"/>
+          <w:szCs w:val="32"/>
+        </w:rPr>
+      </w:pPr>
+      <w:r>
+        <w:rPr>
+          <w:sz w:val="32"/>
+          <w:szCs w:val="32"/>
+        </w:rPr>
+        <w:t>Bu bağlamda SOLID prensipleri, NDP’nin en önemli yapı taşlarından biri olarak öne çıkmaktadır. SOLID, yazılımın modülerliğini artırmayı, bağımlılıkları azaltmayı ve kodun daha anlaşılır hale gelmesini amaçlayan beş temel prensipten oluşmaktadır: Tek Sorumluluk Prensibi (SRP), Açık/Kapalı Prensibi (OCP), Liskov Yerine Geçme Prensibi (LSP), Arayüz Ayrımı Prensibi (ISP) ve Bağımlılıkların Ters Çevrilmesi Prensibi (DIP).</w:t>
+      </w:r>
+    </w:p>
+    <w:p>
+      <w:pPr>
+        <w:rPr>
+          <w:sz w:val="32"/>
+          <w:szCs w:val="32"/>
+        </w:rPr>
+      </w:pPr>
+    </w:p>
+    <w:p>
+      <w:pPr>
+        <w:rPr>
+          <w:sz w:val="32"/>
+          <w:szCs w:val="32"/>
+        </w:rPr>
+      </w:pPr>
+      <w:r>
+        <w:rPr>
+          <w:sz w:val="32"/>
+          <w:szCs w:val="32"/>
+        </w:rPr>
+        <w:t>Bu raporun amacı, SOLID prensiplerini akademik bir makale ışığında incelemek, yazılım mimarisine ve kaliteye olan katkılarını değerlendirmek ve bu prensiplerin hem teorik hem de endüstriyel uygulamalardaki önemini ortaya koymaktır.</w:t>
+      </w:r>
+    </w:p>
+    <w:p>
+      <w:pPr>
+        <w:rPr>
+          <w:sz w:val="32"/>
+          <w:szCs w:val="32"/>
+        </w:rPr>
+      </w:pPr>
+    </w:p>
+    <w:p>
+      <w:pPr>
+        <w:rPr>
+          <w:sz w:val="32"/>
+          <w:szCs w:val="32"/>
+        </w:rPr>
+      </w:pPr>
+      <w:r>
+        <w:rPr>
+          <w:sz w:val="32"/>
+          <w:szCs w:val="32"/>
+        </w:rPr>
+        <w:t>2. Makale Tanıtımı</w:t>
+      </w:r>
+    </w:p>
+    <w:p>
+      <w:pPr>
+        <w:rPr>
+          <w:sz w:val="32"/>
+          <w:szCs w:val="32"/>
+        </w:rPr>
+      </w:pPr>
+    </w:p>
+    <w:p>
+      <w:pPr>
+        <w:rPr>
+          <w:sz w:val="32"/>
+          <w:szCs w:val="32"/>
+        </w:rPr>
+      </w:pPr>
+      <w:r>
+        <w:rPr>
+          <w:sz w:val="32"/>
+          <w:szCs w:val="32"/>
+        </w:rPr>
+        <w:t xml:space="preserve">Bu raporda incelenen makale, Naveen C. R. tarafından yazılmış ve 2024 yılında International Journal of Computer Trends and </w:t>
+      </w:r>
+      <w:r>
+        <w:rPr>
+          <w:sz w:val="32"/>
+          <w:szCs w:val="32"/>
+        </w:rPr>
+        <w:lastRenderedPageBreak/>
+        <w:t>Technology (IJCTT) dergisinde yayımlanmıştır. Makalenin başlığı “SOLID Design Principles in Software Engineering” olup, yazılım mühendisliğinde SOLID prensiplerinin rolünü ve yazılım kalitesine olan katkılarını ele almaktadır.</w:t>
+      </w:r>
+    </w:p>
+    <w:p>
+      <w:pPr>
+        <w:rPr>
+          <w:sz w:val="32"/>
+          <w:szCs w:val="32"/>
+        </w:rPr>
+      </w:pPr>
+    </w:p>
+    <w:p>
+      <w:pPr>
+        <w:rPr>
+          <w:sz w:val="32"/>
+          <w:szCs w:val="32"/>
+        </w:rPr>
+      </w:pPr>
+      <w:r>
+        <w:rPr>
+          <w:sz w:val="32"/>
+          <w:szCs w:val="32"/>
+        </w:rPr>
+        <w:t>Makalenin temel amacı, nesneye dayalı programlama yaklaşımında SOLID prensiplerinin yazılım mimarisine sağladığı faydaları açıklamak ve bu prensiplerin sürdürülebilir, esnek ve test edilebilir yazılım geliştirme süreçlerindeki önemini ortaya koymaktır. Yazar, özellikle büyük ölçekli projelerde SOLID prensiplerinin kod karmaşıklığını azaltma, bakım maliyetlerini düşürme ve hata izolasyonunu kolaylaştırma gibi katkılarını vurgulamaktadır.</w:t>
+      </w:r>
+    </w:p>
+    <w:p>
+      <w:pPr>
+        <w:rPr>
+          <w:sz w:val="32"/>
+          <w:szCs w:val="32"/>
+        </w:rPr>
+      </w:pPr>
+    </w:p>
+    <w:p>
+      <w:pPr>
+        <w:rPr>
+          <w:sz w:val="32"/>
+          <w:szCs w:val="32"/>
+        </w:rPr>
+      </w:pPr>
+      <w:r>
+        <w:rPr>
+          <w:sz w:val="32"/>
+          <w:szCs w:val="32"/>
+        </w:rPr>
+        <w:t>Bu bağlamda makale, hem akademik hem de endüstriyel açıdan SOLID prensiplerinin yazılım geliştirme süreçlerine nasıl etki ettiğini incelemekte ve bu prensiplerin modern yazılım mühendisliğinde neden vazgeçilmez olduğunu ortaya koymaktadır.</w:t>
+      </w:r>
+    </w:p>
+    <w:p>
+      <w:pPr>
+        <w:rPr>
+          <w:sz w:val="32"/>
+          <w:szCs w:val="32"/>
+        </w:rPr>
+      </w:pPr>
+    </w:p>
+    <w:p>
+      <w:pPr>
+        <w:rPr>
+          <w:sz w:val="32"/>
+          <w:szCs w:val="32"/>
+        </w:rPr>
+      </w:pPr>
+      <w:r>
+        <w:rPr>
+          <w:sz w:val="32"/>
+          <w:szCs w:val="32"/>
+        </w:rPr>
+        <w:t>3. Araştırma Soruları ve Cevaplar</w:t>
+      </w:r>
+    </w:p>
+    <w:p>
+      <w:pPr>
+        <w:rPr>
+          <w:sz w:val="32"/>
+          <w:szCs w:val="32"/>
+        </w:rPr>
+      </w:pPr>
+    </w:p>
+    <w:p>
+      <w:pPr>
+        <w:rPr>
+          <w:sz w:val="32"/>
+          <w:szCs w:val="32"/>
+        </w:rPr>
+      </w:pPr>
+      <w:r>
+        <w:rPr>
+          <w:sz w:val="32"/>
+          <w:szCs w:val="32"/>
+        </w:rPr>
+        <w:t>Makale, SOLID prensiplerinin yazılım geliştirme süreçlerindeki rolünü açıklarken aşağıdaki temel araştırma sorularını ortaya koymaktadır:</w:t>
+      </w:r>
+    </w:p>
+    <w:p>
+      <w:pPr>
+        <w:rPr>
+          <w:sz w:val="32"/>
+          <w:szCs w:val="32"/>
+        </w:rPr>
+      </w:pPr>
+    </w:p>
+    <w:p>
+      <w:pPr>
+        <w:rPr>
+          <w:sz w:val="32"/>
+          <w:szCs w:val="32"/>
+        </w:rPr>
+      </w:pPr>
+      <w:r>
+        <w:rPr>
+          <w:sz w:val="32"/>
+          <w:szCs w:val="32"/>
+        </w:rPr>
+        <w:t xml:space="preserve">• SOLID prensipleri yazılım geliştirmede hangi sorunları çözer?  </w:t>
+      </w:r>
+    </w:p>
+    <w:p>
+      <w:pPr>
+        <w:rPr>
+          <w:sz w:val="32"/>
+          <w:szCs w:val="32"/>
+        </w:rPr>
+      </w:pPr>
+      <w:r>
+        <w:rPr>
+          <w:sz w:val="32"/>
+          <w:szCs w:val="32"/>
+        </w:rPr>
+        <w:t xml:space="preserve">SOLID prensipleri, kod karmaşıklığını azaltır, bakım maliyetlerini düşürür ve hataların izole edilmesini kolaylaştırır. Özellikle büyük ölçekli projelerde sınıfların tek sorumluluk üstlenmesi, arayüzlerin </w:t>
+      </w:r>
+      <w:r>
+        <w:rPr>
+          <w:sz w:val="32"/>
+          <w:szCs w:val="32"/>
+        </w:rPr>
+        <w:lastRenderedPageBreak/>
+        <w:t>bölünmesi ve bağımlılıkların soyutlamalar üzerinden yönetilmesi yazılımın modülerliğini artırır.</w:t>
+      </w:r>
+    </w:p>
+    <w:p>
+      <w:pPr>
+        <w:rPr>
+          <w:sz w:val="32"/>
+          <w:szCs w:val="32"/>
+        </w:rPr>
+      </w:pPr>
+    </w:p>
+    <w:p>
+      <w:pPr>
+        <w:rPr>
+          <w:sz w:val="32"/>
+          <w:szCs w:val="32"/>
+        </w:rPr>
+      </w:pPr>
+      <w:r>
+        <w:rPr>
+          <w:sz w:val="32"/>
+          <w:szCs w:val="32"/>
+        </w:rPr>
+        <w:t xml:space="preserve">• Bu prensipler gerçek dünyada nasıl uygulanmaktadır?  </w:t>
+      </w:r>
+    </w:p>
+    <w:p>
+      <w:pPr>
+        <w:rPr>
+          <w:sz w:val="32"/>
+          <w:szCs w:val="32"/>
+        </w:rPr>
+      </w:pPr>
+      <w:r>
+        <w:rPr>
+          <w:sz w:val="32"/>
+          <w:szCs w:val="32"/>
+        </w:rPr>
+        <w:t>Gerçek dünyada SOLID prensipleri, yazılım mimarilerinde sınıf ayrımı, arayüz bölme ve bağımlılık enjeksiyonu gibi yöntemlerle uygulanmaktadır. Örneğin, ödeme sistemlerinde yeni yöntemler eklenirken mevcut kodun değiştirilmemesi OCP prensibine uygun bir yaklaşımdır. Benzer şekilde, farklı cihazların yalnızca ihtiyaç duydukları arayüzleri kullanması ISP prensibinin bir örneğidir.</w:t>
+      </w:r>
+    </w:p>
+    <w:p>
+      <w:pPr>
+        <w:rPr>
+          <w:sz w:val="32"/>
+          <w:szCs w:val="32"/>
+        </w:rPr>
+      </w:pPr>
+    </w:p>
+    <w:p>
+      <w:pPr>
+        <w:rPr>
+          <w:sz w:val="32"/>
+          <w:szCs w:val="32"/>
+        </w:rPr>
+      </w:pPr>
+      <w:r>
+        <w:rPr>
+          <w:sz w:val="32"/>
+          <w:szCs w:val="32"/>
+        </w:rPr>
+        <w:t xml:space="preserve">• Akademik ve endüstriyel projelerde SOLID’in etkileri nelerdir?  </w:t>
+      </w:r>
+    </w:p>
+    <w:p>
+      <w:pPr>
+        <w:rPr>
+          <w:sz w:val="32"/>
+          <w:szCs w:val="32"/>
+        </w:rPr>
+      </w:pPr>
+      <w:r>
+        <w:rPr>
+          <w:sz w:val="32"/>
+          <w:szCs w:val="32"/>
+        </w:rPr>
+        <w:t>Akademik projelerde SOLID prensipleri, yazılım mühendisliği için teorik bir çerçeve sunar ve öğrencilerin nesneye dayalı programlama ilkelerini daha iyi kavramasını sağlar. Endüstride ise SOLID prensipleri, sürdürülebilir, ölçeklenebilir ve test edilebilir yazılım mimarileri oluşturulmasına katkıda bulunur. Bu sayede yazılım ekipleri daha hızlı geliştirme yapabilir ve bakım süreçlerini daha verimli yönetebilir.</w:t>
+      </w:r>
+    </w:p>
+    <w:p>
+      <w:pPr>
+        <w:rPr>
+          <w:sz w:val="32"/>
+          <w:szCs w:val="32"/>
+        </w:rPr>
+      </w:pPr>
+    </w:p>
+    <w:p>
+      <w:pPr>
+        <w:rPr>
+          <w:sz w:val="32"/>
+          <w:szCs w:val="32"/>
+        </w:rPr>
+      </w:pPr>
+      <w:r>
+        <w:rPr>
+          <w:sz w:val="32"/>
+          <w:szCs w:val="32"/>
+        </w:rPr>
+        <w:t>4.1 Single Responsibility Principle (SRP)</w:t>
+      </w:r>
+    </w:p>
+    <w:p>
+      <w:pPr>
+        <w:rPr>
+          <w:sz w:val="32"/>
+          <w:szCs w:val="32"/>
+        </w:rPr>
+      </w:pPr>
+    </w:p>
+    <w:p>
+      <w:pPr>
+        <w:rPr>
+          <w:sz w:val="32"/>
+          <w:szCs w:val="32"/>
+        </w:rPr>
+      </w:pPr>
+      <w:r>
+        <w:rPr>
+          <w:sz w:val="32"/>
+          <w:szCs w:val="32"/>
+        </w:rPr>
+        <w:t xml:space="preserve">Tanım: Her sınıf yalnızca tek bir sorumluluk üstlenmelidir.  </w:t>
+      </w:r>
+    </w:p>
+    <w:p>
+      <w:pPr>
+        <w:rPr>
+          <w:sz w:val="32"/>
+          <w:szCs w:val="32"/>
+        </w:rPr>
+      </w:pPr>
+      <w:r>
+        <w:rPr>
+          <w:sz w:val="32"/>
+          <w:szCs w:val="32"/>
+        </w:rPr>
+        <w:t xml:space="preserve">Amaç: Kodun karmaşıklığını azaltmak, bakım ve test kolaylığı sağlamak.  </w:t>
+      </w:r>
+    </w:p>
+    <w:p>
+      <w:pPr>
+        <w:rPr>
+          <w:sz w:val="32"/>
+          <w:szCs w:val="32"/>
+        </w:rPr>
+      </w:pPr>
+      <w:r>
+        <w:rPr>
+          <w:sz w:val="32"/>
+          <w:szCs w:val="32"/>
+        </w:rPr>
+        <w:t xml:space="preserve">Akademik Yorumu: SRP, yazılımın modülerliğini artırır ve hata izolasyonunu kolaylaştırır.  </w:t>
+      </w:r>
+    </w:p>
+    <w:p>
+      <w:pPr>
+        <w:rPr>
+          <w:sz w:val="32"/>
+          <w:szCs w:val="32"/>
+        </w:rPr>
+      </w:pPr>
+    </w:p>
+    <w:p>
+      <w:pPr>
+        <w:rPr>
+          <w:sz w:val="32"/>
+          <w:szCs w:val="32"/>
+        </w:rPr>
+      </w:pPr>
+      <w:r>
+        <w:rPr>
+          <w:sz w:val="32"/>
+          <w:szCs w:val="32"/>
+        </w:rPr>
+        <w:t xml:space="preserve">Kod Örneği </w:t>
+      </w:r>
+    </w:p>
+    <w:p>
+      <w:pPr>
+        <w:rPr>
+          <w:sz w:val="32"/>
+          <w:szCs w:val="32"/>
+        </w:rPr>
+      </w:pPr>
+    </w:p>
+    <w:p>
+      <w:pPr>
+        <w:rPr>
+          <w:sz w:val="32"/>
+          <w:szCs w:val="32"/>
+        </w:rPr>
+      </w:pPr>
+      <w:r>
+        <w:rPr>
+          <w:noProof/>
+        </w:rPr>
+        <w:drawing>
+          <wp:inline distT="0" distB="0" distL="0" distR="0" wp14:anchorId="5011D0BB" wp14:editId="4B92F981">
+            <wp:extent cx="5760720" cy="5075555"/>
+            <wp:effectExtent l="0" t="0" r="0" b="0"/>
+            <wp:docPr id="1510173666" name="Resim 1"/>
+            <wp:cNvGraphicFramePr>
+              <a:graphicFrameLocks xmlns:a="http://schemas.openxmlformats.org/drawingml/2006/main" noChangeAspect="1"/>
+            </wp:cNvGraphicFramePr>
+            <a:graphic xmlns:a="http://schemas.openxmlformats.org/drawingml/2006/main">
+              <a:graphicData uri="http://schemas.openxmlformats.org/drawingml/2006/picture">
+                <pic:pic xmlns:pic="http://schemas.openxmlformats.org/drawingml/2006/picture">
+                  <pic:nvPicPr>
+                    <pic:cNvPr id="1510173666" name=""/>
+                    <pic:cNvPicPr/>
+                  </pic:nvPicPr>
+                  <pic:blipFill>
+                    <a:blip r:embed="rId5"/>
+                    <a:stretch>
+                      <a:fillRect/>
+                    </a:stretch>
+                  </pic:blipFill>
+                  <pic:spPr>
+                    <a:xfrm>
+                      <a:off x="0" y="0"/>
+                      <a:ext cx="5760720" cy="5075555"/>
+                    </a:xfrm>
+                    <a:prstGeom prst="rect">
+                      <a:avLst/>
+                    </a:prstGeom>
+                  </pic:spPr>
+                </pic:pic>
+              </a:graphicData>
+            </a:graphic>
+          </wp:inline>
+        </w:drawing>
+      </w:r>
+    </w:p>
+    <w:p>
+      <w:pPr>
+        <w:rPr>
+          <w:sz w:val="32"/>
+          <w:szCs w:val="32"/>
+        </w:rPr>
+      </w:pPr>
+      <w:r>
+        <w:rPr>
+          <w:sz w:val="32"/>
+          <w:szCs w:val="32"/>
+        </w:rPr>
+        <w:t>Çıktı (örnek dosya içeriği “hello” ise):</w:t>
+      </w:r>
+    </w:p>
+    <w:p>
+      <w:pPr>
+        <w:rPr>
+          <w:sz w:val="32"/>
+          <w:szCs w:val="32"/>
+        </w:rPr>
+      </w:pPr>
+      <w:r>
+        <w:rPr>
+          <w:sz w:val="32"/>
+          <w:szCs w:val="32"/>
+        </w:rPr>
+        <w:t>HELLO</w:t>
+      </w:r>
+    </w:p>
+    <w:p>
+      <w:pPr>
+        <w:rPr>
+          <w:sz w:val="32"/>
+          <w:szCs w:val="32"/>
+        </w:rPr>
+      </w:pPr>
+    </w:p>
+    <w:p>
+      <w:pPr>
+        <w:rPr>
+          <w:sz w:val="32"/>
+          <w:szCs w:val="32"/>
+        </w:rPr>
+      </w:pPr>
+      <w:r>
+        <w:rPr>
+          <w:sz w:val="32"/>
+          <w:szCs w:val="32"/>
+        </w:rPr>
+        <w:t>4.2 Open/Closed Principle (OCP)</w:t>
+      </w:r>
+    </w:p>
+    <w:p>
+      <w:pPr>
+        <w:rPr>
+          <w:sz w:val="32"/>
+          <w:szCs w:val="32"/>
+        </w:rPr>
+      </w:pPr>
+    </w:p>
+    <w:p>
+      <w:pPr>
+        <w:rPr>
+          <w:sz w:val="32"/>
+          <w:szCs w:val="32"/>
+        </w:rPr>
+      </w:pPr>
+      <w:r>
+        <w:rPr>
+          <w:sz w:val="32"/>
+          <w:szCs w:val="32"/>
+        </w:rPr>
+        <w:t xml:space="preserve">Tanım: Sınıflar geliştirmeye açık, değişikliğe kapalı olmalıdır.  </w:t>
+      </w:r>
+    </w:p>
+    <w:p>
+      <w:pPr>
+        <w:rPr>
+          <w:sz w:val="32"/>
+          <w:szCs w:val="32"/>
+        </w:rPr>
+      </w:pPr>
+      <w:r>
+        <w:rPr>
+          <w:sz w:val="32"/>
+          <w:szCs w:val="32"/>
+        </w:rPr>
+        <w:lastRenderedPageBreak/>
+        <w:t xml:space="preserve">Amaç: Yeni özellikler eklenirken mevcut kodun değiştirilmeden genişletilmesini sağlamak.  </w:t>
+      </w:r>
+    </w:p>
+    <w:p>
+      <w:pPr>
+        <w:rPr>
+          <w:sz w:val="32"/>
+          <w:szCs w:val="32"/>
+        </w:rPr>
+      </w:pPr>
+      <w:r>
+        <w:rPr>
+          <w:sz w:val="32"/>
+          <w:szCs w:val="32"/>
+        </w:rPr>
+        <w:t xml:space="preserve">Akademik Yorumu: OCP, yazılımın esnekliğini artırır ve hata riskini azaltır.  </w:t>
+      </w:r>
+    </w:p>
+    <w:p>
+      <w:pPr>
+        <w:rPr>
+          <w:sz w:val="32"/>
+          <w:szCs w:val="32"/>
+        </w:rPr>
+      </w:pPr>
+    </w:p>
+    <w:p>
+      <w:pPr>
+        <w:rPr>
+          <w:sz w:val="32"/>
+          <w:szCs w:val="32"/>
+        </w:rPr>
+      </w:pPr>
+      <w:r>
+        <w:rPr>
+          <w:sz w:val="32"/>
+          <w:szCs w:val="32"/>
+        </w:rPr>
+        <w:t>Kod Örneği (Yanlış Kullanım):</w:t>
+      </w:r>
+    </w:p>
+    <w:p>
+      <w:pPr>
+        <w:rPr>
+          <w:sz w:val="32"/>
+          <w:szCs w:val="32"/>
+        </w:rPr>
+      </w:pPr>
+      <w:r>
+        <w:rPr>
+          <w:noProof/>
+        </w:rPr>
+        <w:drawing>
+          <wp:inline distT="0" distB="0" distL="0" distR="0" wp14:anchorId="05FC545F" wp14:editId="4BF73473">
+            <wp:extent cx="5760720" cy="1568450"/>
+            <wp:effectExtent l="0" t="0" r="0" b="0"/>
+            <wp:docPr id="1290345734" name="Resim 1"/>
+            <wp:cNvGraphicFramePr>
+              <a:graphicFrameLocks xmlns:a="http://schemas.openxmlformats.org/drawingml/2006/main" noChangeAspect="1"/>
+            </wp:cNvGraphicFramePr>
+            <a:graphic xmlns:a="http://schemas.openxmlformats.org/drawingml/2006/main">
+              <a:graphicData uri="http://schemas.openxmlformats.org/drawingml/2006/picture">
+                <pic:pic xmlns:pic="http://schemas.openxmlformats.org/drawingml/2006/picture">
+                  <pic:nvPicPr>
+                    <pic:cNvPr id="1290345734" name=""/>
+                    <pic:cNvPicPr/>
+                  </pic:nvPicPr>
+                  <pic:blipFill>
+                    <a:blip r:embed="rId6"/>
+                    <a:stretch>
+                      <a:fillRect/>
+                    </a:stretch>
+                  </pic:blipFill>
+                  <pic:spPr>
+                    <a:xfrm>
+                      <a:off x="0" y="0"/>
+                      <a:ext cx="5760720" cy="1568450"/>
+                    </a:xfrm>
+                    <a:prstGeom prst="rect">
+                      <a:avLst/>
+                    </a:prstGeom>
+                  </pic:spPr>
+                </pic:pic>
+              </a:graphicData>
+            </a:graphic>
+          </wp:inline>
+        </w:drawing>
+      </w:r>
+    </w:p>
+    <w:p>
+      <w:pPr>
+        <w:rPr>
+          <w:sz w:val="32"/>
+          <w:szCs w:val="32"/>
+        </w:rPr>
+      </w:pPr>
+      <w:r>
+        <w:rPr>
+          <w:sz w:val="32"/>
+          <w:szCs w:val="32"/>
+        </w:rPr>
+        <w:t>Kod Örneği (Doğru Kullanım):</w:t>
+      </w:r>
+    </w:p>
+    <w:p>
+      <w:pPr>
+        <w:rPr>
+          <w:sz w:val="32"/>
+          <w:szCs w:val="32"/>
+        </w:rPr>
+      </w:pPr>
+      <w:r>
+        <w:rPr>
+          <w:noProof/>
+        </w:rPr>
+        <w:drawing>
+          <wp:inline distT="0" distB="0" distL="0" distR="0" wp14:anchorId="556679B8" wp14:editId="4DB711EB">
+            <wp:extent cx="5760720" cy="3649980"/>
+            <wp:effectExtent l="0" t="0" r="0" b="7620"/>
+            <wp:docPr id="1233420526" name="Resim 1"/>
+            <wp:cNvGraphicFramePr>
+              <a:graphicFrameLocks xmlns:a="http://schemas.openxmlformats.org/drawingml/2006/main" noChangeAspect="1"/>
+            </wp:cNvGraphicFramePr>
+            <a:graphic xmlns:a="http://schemas.openxmlformats.org/drawingml/2006/main">
+              <a:graphicData uri="http://schemas.openxmlformats.org/drawingml/2006/picture">
+                <pic:pic xmlns:pic="http://schemas.openxmlformats.org/drawingml/2006/picture">
+                  <pic:nvPicPr>
+                    <pic:cNvPr id="1233420526" name=""/>
+                    <pic:cNvPicPr/>
+                  </pic:nvPicPr>
+                  <pic:blipFill>
+                    <a:blip r:embed="rId7"/>
+                    <a:stretch>
+                      <a:fillRect/>
+                    </a:stretch>
+                  </pic:blipFill>
+                  <pic:spPr>
+                    <a:xfrm>
+                      <a:off x="0" y="0"/>
+                      <a:ext cx="5760720" cy="3649980"/>
+                    </a:xfrm>
+                    <a:prstGeom prst="rect">
+                      <a:avLst/>
+                    </a:prstGeom>
+                  </pic:spPr>
+                </pic:pic>
+              </a:graphicData>
+            </a:graphic>
+          </wp:inline>
+        </w:drawing>
+      </w:r>
+    </w:p>
+    <w:p>
+      <w:pPr>
+        <w:rPr>
+          <w:sz w:val="32"/>
+          <w:szCs w:val="32"/>
+        </w:rPr>
+      </w:pPr>
+      <w:r>
+        <w:rPr>
+          <w:sz w:val="32"/>
+          <w:szCs w:val="32"/>
+        </w:rPr>
+        <w:t>Çıktı:</w:t>
+      </w:r>
+    </w:p>
+    <w:p>
+      <w:pPr>
+        <w:rPr>
+          <w:sz w:val="32"/>
+          <w:szCs w:val="32"/>
+        </w:rPr>
+      </w:pPr>
+      <w:r>
+        <w:rPr>
+          <w:sz w:val="32"/>
+          <w:szCs w:val="32"/>
+        </w:rPr>
+        <w:t>Kredi kartı ile ödeme: 100</w:t>
+      </w:r>
+    </w:p>
+    <w:p>
+      <w:pPr>
+        <w:rPr>
+          <w:sz w:val="32"/>
+          <w:szCs w:val="32"/>
+        </w:rPr>
+      </w:pPr>
+      <w:r>
+        <w:rPr>
+          <w:sz w:val="32"/>
+          <w:szCs w:val="32"/>
+        </w:rPr>
+        <w:lastRenderedPageBreak/>
+        <w:t>Bitcoin ile ödeme: 250</w:t>
       </w:r>
     </w:p>
     <w:sectPr>
@@ -428,6 +1672,7 @@
   <w:style w:type="paragraph" w:default="1" w:styleId="Normal">
     <w:name w:val="Normal"/>
     <w:qFormat/>
+    <w:rsid w:val="00977744"/>
   </w:style>
   <w:style w:type="paragraph" w:styleId="Balk1">
     <w:name w:val="heading 1"/>
@@ -631,7 +1876,6 @@
   <w:style w:type="character" w:default="1" w:styleId="VarsaylanParagrafYazTipi">
     <w:name w:val="Default Paragraph Font"/>
     <w:uiPriority w:val="1"/>
-    <w:semiHidden/>
     <w:unhideWhenUsed/>
   </w:style>
   <w:style w:type="table" w:default="1" w:styleId="NormalTablo">

</xml_diff>

<commit_message>
ISP (Interface Segregation Principle) — Arayüz Ayrımı Prensibi
</commit_message>
<xml_diff>
--- a/ndpOdev.docx
+++ b/ndpOdev.docx
@@ -139,7 +139,25 @@
           <w:b/>
           <w:bCs/>
         </w:rPr>
-        <w:t>SİBER GÜVENLİK PR.(YL)(TRZLİ)</w:t>
+        <w:t xml:space="preserve">SİBER GÜVENLİK </w:t>
+      </w:r>
+      <w:proofErr w:type="gramStart"/>
+      <w:r>
+        <w:rPr>
+          <w:rFonts w:ascii="Times New Roman" w:hAnsi="Times New Roman" w:cs="Times New Roman"/>
+          <w:b/>
+          <w:bCs/>
+        </w:rPr>
+        <w:t>PR.(</w:t>
+      </w:r>
+      <w:proofErr w:type="gramEnd"/>
+      <w:r>
+        <w:rPr>
+          <w:rFonts w:ascii="Times New Roman" w:hAnsi="Times New Roman" w:cs="Times New Roman"/>
+          <w:b/>
+          <w:bCs/>
+        </w:rPr>
+        <w:t>YL)(TRZLİ)</w:t>
       </w:r>
     </w:p>
     <w:p>
@@ -436,15 +454,7 @@
           <w:b/>
           <w:bCs/>
         </w:rPr>
-        <w:t xml:space="preserve">DR. </w:t>
-      </w:r>
-      <w:r>
-        <w:rPr>
-          <w:rFonts w:ascii="Times New Roman" w:hAnsi="Times New Roman" w:cs="Times New Roman"/>
-          <w:b/>
-          <w:bCs/>
-        </w:rPr>
-        <w:t>CAN YÜZKOLLAR</w:t>
+        <w:t>DR. CAN YÜZKOLLAR</w:t>
       </w:r>
     </w:p>
     <w:p>
@@ -526,7 +536,39 @@
           <w:sz w:val="32"/>
           <w:szCs w:val="32"/>
         </w:rPr>
-        <w:t>Bu bağlamda SOLID prensipleri, NDP’nin en önemli yapı taşlarından biri olarak öne çıkmaktadır. SOLID, yazılımın modülerliğini artırmayı, bağımlılıkları azaltmayı ve kodun daha anlaşılır hale gelmesini amaçlayan beş temel prensipten oluşmaktadır: Tek Sorumluluk Prensibi (SRP), Açık/Kapalı Prensibi (OCP), Liskov Yerine Geçme Prensibi (LSP), Arayüz Ayrımı Prensibi (ISP) ve Bağımlılıkların Ters Çevrilmesi Prensibi (DIP).</w:t>
+        <w:t xml:space="preserve">Bu bağlamda SOLID prensipleri, </w:t>
+      </w:r>
+      <w:proofErr w:type="spellStart"/>
+      <w:r>
+        <w:rPr>
+          <w:sz w:val="32"/>
+          <w:szCs w:val="32"/>
+        </w:rPr>
+        <w:t>NDP’nin</w:t>
+      </w:r>
+      <w:proofErr w:type="spellEnd"/>
+      <w:r>
+        <w:rPr>
+          <w:sz w:val="32"/>
+          <w:szCs w:val="32"/>
+        </w:rPr>
+        <w:t xml:space="preserve"> en önemli yapı taşlarından biri olarak öne çıkmaktadır. SOLID, yazılımın modülerliğini artırmayı, bağımlılıkları azaltmayı ve kodun daha anlaşılır hale gelmesini amaçlayan beş temel prensipten oluşmaktadır: Tek Sorumluluk Prensibi (SRP), Açık/Kapalı Prensibi (OCP), </w:t>
+      </w:r>
+      <w:proofErr w:type="spellStart"/>
+      <w:r>
+        <w:rPr>
+          <w:sz w:val="32"/>
+          <w:szCs w:val="32"/>
+        </w:rPr>
+        <w:t>Liskov</w:t>
+      </w:r>
+      <w:proofErr w:type="spellEnd"/>
+      <w:r>
+        <w:rPr>
+          <w:sz w:val="32"/>
+          <w:szCs w:val="32"/>
+        </w:rPr>
+        <w:t xml:space="preserve"> Yerine Geçme Prensibi (LSP), Arayüz Ayrımı Prensibi (ISP) ve Bağımlılıkların Ters Çevrilmesi Prensibi (DIP).</w:t>
       </w:r>
     </w:p>
     <w:p>
@@ -595,15 +637,150 @@
           <w:sz w:val="32"/>
           <w:szCs w:val="32"/>
         </w:rPr>
-        <w:t xml:space="preserve">Bu raporda incelenen makale, Naveen C. R. tarafından yazılmış ve 2024 yılında International Journal of Computer Trends and </w:t>
-      </w:r>
+        <w:t xml:space="preserve">Bu raporda incelenen makale, </w:t>
+      </w:r>
+      <w:proofErr w:type="spellStart"/>
+      <w:r>
+        <w:rPr>
+          <w:sz w:val="32"/>
+          <w:szCs w:val="32"/>
+        </w:rPr>
+        <w:t>Naveen</w:t>
+      </w:r>
+      <w:proofErr w:type="spellEnd"/>
+      <w:r>
+        <w:rPr>
+          <w:sz w:val="32"/>
+          <w:szCs w:val="32"/>
+        </w:rPr>
+        <w:t xml:space="preserve"> C. R. tarafından yazılmış ve 2024 yılında International </w:t>
+      </w:r>
+      <w:proofErr w:type="spellStart"/>
+      <w:r>
+        <w:rPr>
+          <w:sz w:val="32"/>
+          <w:szCs w:val="32"/>
+        </w:rPr>
+        <w:t>Journal</w:t>
+      </w:r>
+      <w:proofErr w:type="spellEnd"/>
+      <w:r>
+        <w:rPr>
+          <w:sz w:val="32"/>
+          <w:szCs w:val="32"/>
+        </w:rPr>
+        <w:t xml:space="preserve"> of </w:t>
+      </w:r>
+      <w:proofErr w:type="spellStart"/>
+      <w:r>
+        <w:rPr>
+          <w:sz w:val="32"/>
+          <w:szCs w:val="32"/>
+        </w:rPr>
+        <w:t>Computer</w:t>
+      </w:r>
+      <w:proofErr w:type="spellEnd"/>
+      <w:r>
+        <w:rPr>
+          <w:sz w:val="32"/>
+          <w:szCs w:val="32"/>
+        </w:rPr>
+        <w:t xml:space="preserve"> </w:t>
+      </w:r>
+      <w:proofErr w:type="spellStart"/>
+      <w:r>
+        <w:rPr>
+          <w:sz w:val="32"/>
+          <w:szCs w:val="32"/>
+        </w:rPr>
+        <w:t>Trends</w:t>
+      </w:r>
+      <w:proofErr w:type="spellEnd"/>
+      <w:r>
+        <w:rPr>
+          <w:sz w:val="32"/>
+          <w:szCs w:val="32"/>
+        </w:rPr>
+        <w:t xml:space="preserve"> </w:t>
+      </w:r>
+      <w:proofErr w:type="spellStart"/>
+      <w:r>
+        <w:rPr>
+          <w:sz w:val="32"/>
+          <w:szCs w:val="32"/>
+        </w:rPr>
+        <w:t>and</w:t>
+      </w:r>
+      <w:proofErr w:type="spellEnd"/>
+      <w:r>
+        <w:rPr>
+          <w:sz w:val="32"/>
+          <w:szCs w:val="32"/>
+        </w:rPr>
+        <w:t xml:space="preserve"> </w:t>
+      </w:r>
+      <w:proofErr w:type="spellStart"/>
       <w:r>
         <w:rPr>
           <w:sz w:val="32"/>
           <w:szCs w:val="32"/>
         </w:rPr>
         <w:lastRenderedPageBreak/>
-        <w:t>Technology (IJCTT) dergisinde yayımlanmıştır. Makalenin başlığı “SOLID Design Principles in Software Engineering” olup, yazılım mühendisliğinde SOLID prensiplerinin rolünü ve yazılım kalitesine olan katkılarını ele almaktadır.</w:t>
+        <w:t>Technology</w:t>
+      </w:r>
+      <w:proofErr w:type="spellEnd"/>
+      <w:r>
+        <w:rPr>
+          <w:sz w:val="32"/>
+          <w:szCs w:val="32"/>
+        </w:rPr>
+        <w:t xml:space="preserve"> (IJCTT) dergisinde yayımlanmıştır. </w:t>
+      </w:r>
+      <w:r>
+        <w:rPr>
+          <w:sz w:val="32"/>
+          <w:szCs w:val="32"/>
+        </w:rPr>
+        <w:t xml:space="preserve"> </w:t>
+      </w:r>
+      <w:r>
+        <w:rPr>
+          <w:sz w:val="32"/>
+          <w:szCs w:val="32"/>
+        </w:rPr>
+        <w:t xml:space="preserve">Makalenin başlığı “SOLID Design </w:t>
+      </w:r>
+      <w:proofErr w:type="spellStart"/>
+      <w:r>
+        <w:rPr>
+          <w:sz w:val="32"/>
+          <w:szCs w:val="32"/>
+        </w:rPr>
+        <w:t>Principles</w:t>
+      </w:r>
+      <w:proofErr w:type="spellEnd"/>
+      <w:r>
+        <w:rPr>
+          <w:sz w:val="32"/>
+          <w:szCs w:val="32"/>
+        </w:rPr>
+        <w:t xml:space="preserve"> in Software </w:t>
+      </w:r>
+      <w:proofErr w:type="spellStart"/>
+      <w:r>
+        <w:rPr>
+          <w:sz w:val="32"/>
+          <w:szCs w:val="32"/>
+        </w:rPr>
+        <w:t>Engineering</w:t>
+      </w:r>
+      <w:proofErr w:type="spellEnd"/>
+      <w:r>
+        <w:rPr>
+          <w:sz w:val="32"/>
+          <w:szCs w:val="32"/>
+        </w:rPr>
+        <w:t>” olup, yazılım mühendisliğinde SOLID prensiplerinin rolünü ve yazılım kalitesine olan katkılarını ele almaktadır.</w:t>
       </w:r>
     </w:p>
     <w:p>
@@ -649,7 +826,23 @@
           <w:sz w:val="32"/>
           <w:szCs w:val="32"/>
         </w:rPr>
-        <w:t>Bu bağlamda makale, hem akademik hem de endüstriyel açıdan SOLID prensiplerinin yazılım geliştirme süreçlerine nasıl etki ettiğini incelemekte ve bu prensiplerin modern yazılım mühendisliğinde neden vazgeçilmez olduğunu ortaya koymaktadır.</w:t>
+        <w:t xml:space="preserve">Bu bağlamda </w:t>
+      </w:r>
+      <w:proofErr w:type="gramStart"/>
+      <w:r>
+        <w:rPr>
+          <w:sz w:val="32"/>
+          <w:szCs w:val="32"/>
+        </w:rPr>
+        <w:t>makale,</w:t>
+      </w:r>
+      <w:proofErr w:type="gramEnd"/>
+      <w:r>
+        <w:rPr>
+          <w:sz w:val="32"/>
+          <w:szCs w:val="32"/>
+        </w:rPr>
+        <w:t xml:space="preserve"> hem akademik hem de endüstriyel açıdan SOLID prensiplerinin yazılım geliştirme süreçlerine nasıl etki ettiğini incelemekte ve bu prensiplerin modern yazılım mühendisliğinde neden vazgeçilmez olduğunu ortaya koymaktadır.</w:t>
       </w:r>
     </w:p>
     <w:p>
@@ -802,7 +995,23 @@
           <w:sz w:val="32"/>
           <w:szCs w:val="32"/>
         </w:rPr>
-        <w:t xml:space="preserve">• Akademik ve endüstriyel projelerde SOLID’in etkileri nelerdir?  </w:t>
+        <w:t xml:space="preserve">• Akademik ve endüstriyel projelerde </w:t>
+      </w:r>
+      <w:proofErr w:type="spellStart"/>
+      <w:r>
+        <w:rPr>
+          <w:sz w:val="32"/>
+          <w:szCs w:val="32"/>
+        </w:rPr>
+        <w:t>SOLID’in</w:t>
+      </w:r>
+      <w:proofErr w:type="spellEnd"/>
+      <w:r>
+        <w:rPr>
+          <w:sz w:val="32"/>
+          <w:szCs w:val="32"/>
+        </w:rPr>
+        <w:t xml:space="preserve"> etkileri nelerdir?  </w:t>
       </w:r>
     </w:p>
     <w:p>
@@ -840,7 +1049,55 @@
           <w:sz w:val="32"/>
           <w:szCs w:val="32"/>
         </w:rPr>
-        <w:t>4.1 Single Responsibility Principle (SRP)</w:t>
+        <w:t xml:space="preserve">4.1 </w:t>
+      </w:r>
+      <w:proofErr w:type="spellStart"/>
+      <w:r>
+        <w:rPr>
+          <w:sz w:val="32"/>
+          <w:szCs w:val="32"/>
+        </w:rPr>
+        <w:t>Single</w:t>
+      </w:r>
+      <w:proofErr w:type="spellEnd"/>
+      <w:r>
+        <w:rPr>
+          <w:sz w:val="32"/>
+          <w:szCs w:val="32"/>
+        </w:rPr>
+        <w:t xml:space="preserve"> </w:t>
+      </w:r>
+      <w:proofErr w:type="spellStart"/>
+      <w:r>
+        <w:rPr>
+          <w:sz w:val="32"/>
+          <w:szCs w:val="32"/>
+        </w:rPr>
+        <w:t>Responsibility</w:t>
+      </w:r>
+      <w:proofErr w:type="spellEnd"/>
+      <w:r>
+        <w:rPr>
+          <w:sz w:val="32"/>
+          <w:szCs w:val="32"/>
+        </w:rPr>
+        <w:t xml:space="preserve"> </w:t>
+      </w:r>
+      <w:proofErr w:type="spellStart"/>
+      <w:r>
+        <w:rPr>
+          <w:sz w:val="32"/>
+          <w:szCs w:val="32"/>
+        </w:rPr>
+        <w:t>Principle</w:t>
+      </w:r>
+      <w:proofErr w:type="spellEnd"/>
+      <w:r>
+        <w:rPr>
+          <w:sz w:val="32"/>
+          <w:szCs w:val="32"/>
+        </w:rPr>
+        <w:t xml:space="preserve"> (SRP)</w:t>
       </w:r>
     </w:p>
     <w:p>
@@ -987,7 +1244,23 @@
           <w:sz w:val="32"/>
           <w:szCs w:val="32"/>
         </w:rPr>
-        <w:t>Çıktı (örnek dosya içeriği “hello” ise):</w:t>
+        <w:t>Çıktı (örnek dosya içeriği “</w:t>
+      </w:r>
+      <w:proofErr w:type="spellStart"/>
+      <w:r>
+        <w:rPr>
+          <w:sz w:val="32"/>
+          <w:szCs w:val="32"/>
+        </w:rPr>
+        <w:t>hello</w:t>
+      </w:r>
+      <w:proofErr w:type="spellEnd"/>
+      <w:r>
+        <w:rPr>
+          <w:sz w:val="32"/>
+          <w:szCs w:val="32"/>
+        </w:rPr>
+        <w:t>” ise):</w:t>
       </w:r>
     </w:p>
     <w:p>
@@ -1025,7 +1298,39 @@
           <w:sz w:val="32"/>
           <w:szCs w:val="32"/>
         </w:rPr>
-        <w:t>4.2 Open/Closed Principle (OCP)</w:t>
+        <w:t>4.2 Open/</w:t>
+      </w:r>
+      <w:proofErr w:type="spellStart"/>
+      <w:r>
+        <w:rPr>
+          <w:sz w:val="32"/>
+          <w:szCs w:val="32"/>
+        </w:rPr>
+        <w:t>Closed</w:t>
+      </w:r>
+      <w:proofErr w:type="spellEnd"/>
+      <w:r>
+        <w:rPr>
+          <w:sz w:val="32"/>
+          <w:szCs w:val="32"/>
+        </w:rPr>
+        <w:t xml:space="preserve"> </w:t>
+      </w:r>
+      <w:proofErr w:type="spellStart"/>
+      <w:r>
+        <w:rPr>
+          <w:sz w:val="32"/>
+          <w:szCs w:val="32"/>
+        </w:rPr>
+        <w:t>Principle</w:t>
+      </w:r>
+      <w:proofErr w:type="spellEnd"/>
+      <w:r>
+        <w:rPr>
+          <w:sz w:val="32"/>
+          <w:szCs w:val="32"/>
+        </w:rPr>
+        <w:t xml:space="preserve"> (OCP)</w:t>
       </w:r>
     </w:p>
     <w:p>
@@ -1261,6 +1566,29 @@
         <w:lastRenderedPageBreak/>
         <w:t>Bitcoin ile ödeme: 250</w:t>
       </w:r>
+    </w:p>
+    <w:p>
+      <w:pPr>
+        <w:rPr>
+          <w:sz w:val="32"/>
+          <w:szCs w:val="32"/>
+        </w:rPr>
+      </w:pPr>
+      <w:r>
+        <w:rPr>
+          <w:sz w:val="32"/>
+          <w:szCs w:val="32"/>
+        </w:rPr>
+        <w:t>Bitcoin ile ödeme: 250</w:t>
+      </w:r>
+    </w:p>
+    <w:p>
+      <w:pPr>
+        <w:rPr>
+          <w:sz w:val="32"/>
+          <w:szCs w:val="32"/>
+        </w:rPr>
+      </w:pPr>
     </w:p>
     <w:sectPr>
       <w:pgSz w:w="11906" w:h="16838"/>
@@ -1876,6 +2204,7 @@
   <w:style w:type="character" w:default="1" w:styleId="VarsaylanParagrafYazTipi">
     <w:name w:val="Default Paragraph Font"/>
     <w:uiPriority w:val="1"/>
+    <w:semiHidden/>
     <w:unhideWhenUsed/>
   </w:style>
   <w:style w:type="table" w:default="1" w:styleId="NormalTablo">

</xml_diff>

<commit_message>
DIP (Dependency Inversion Principle) — Bağımlılıkların Ters Çevrilmesi Prensibi
</commit_message>
<xml_diff>
--- a/ndpOdev.docx
+++ b/ndpOdev.docx
@@ -139,25 +139,7 @@
           <w:b/>
           <w:bCs/>
         </w:rPr>
-        <w:t xml:space="preserve">SİBER GÜVENLİK </w:t>
-      </w:r>
-      <w:proofErr w:type="gramStart"/>
-      <w:r>
-        <w:rPr>
-          <w:rFonts w:ascii="Times New Roman" w:hAnsi="Times New Roman" w:cs="Times New Roman"/>
-          <w:b/>
-          <w:bCs/>
-        </w:rPr>
-        <w:t>PR.(</w:t>
-      </w:r>
-      <w:proofErr w:type="gramEnd"/>
-      <w:r>
-        <w:rPr>
-          <w:rFonts w:ascii="Times New Roman" w:hAnsi="Times New Roman" w:cs="Times New Roman"/>
-          <w:b/>
-          <w:bCs/>
-        </w:rPr>
-        <w:t>YL)(TRZLİ)</w:t>
+        <w:t>SİBER GÜVENLİK PR.(YL)(TRZLİ)</w:t>
       </w:r>
     </w:p>
     <w:p>
@@ -826,23 +808,7 @@
           <w:sz w:val="32"/>
           <w:szCs w:val="32"/>
         </w:rPr>
-        <w:t xml:space="preserve">Bu bağlamda </w:t>
-      </w:r>
-      <w:proofErr w:type="gramStart"/>
-      <w:r>
-        <w:rPr>
-          <w:sz w:val="32"/>
-          <w:szCs w:val="32"/>
-        </w:rPr>
-        <w:t>makale,</w:t>
-      </w:r>
-      <w:proofErr w:type="gramEnd"/>
-      <w:r>
-        <w:rPr>
-          <w:sz w:val="32"/>
-          <w:szCs w:val="32"/>
-        </w:rPr>
-        <w:t xml:space="preserve"> hem akademik hem de endüstriyel açıdan SOLID prensiplerinin yazılım geliştirme süreçlerine nasıl etki ettiğini incelemekte ve bu prensiplerin modern yazılım mühendisliğinde neden vazgeçilmez olduğunu ortaya koymaktadır.</w:t>
+        <w:t>Bu bağlamda makale, hem akademik hem de endüstriyel açıdan SOLID prensiplerinin yazılım geliştirme süreçlerine nasıl etki ettiğini incelemekte ve bu prensiplerin modern yazılım mühendisliğinde neden vazgeçilmez olduğunu ortaya koymaktadır.</w:t>
       </w:r>
     </w:p>
     <w:p>
@@ -1196,10 +1162,10 @@
           <w:noProof/>
         </w:rPr>
         <w:drawing>
-          <wp:inline distT="0" distB="0" distL="0" distR="0" wp14:anchorId="5011D0BB" wp14:editId="4B92F981">
-            <wp:extent cx="5760720" cy="5075555"/>
-            <wp:effectExtent l="0" t="0" r="0" b="0"/>
-            <wp:docPr id="1510173666" name="Resim 1"/>
+          <wp:inline distT="0" distB="0" distL="0" distR="0" wp14:anchorId="18F631BC" wp14:editId="58BA0D2A">
+            <wp:extent cx="5760720" cy="6377940"/>
+            <wp:effectExtent l="0" t="0" r="0" b="3810"/>
+            <wp:docPr id="825199406" name="Resim 1"/>
             <wp:cNvGraphicFramePr>
               <a:graphicFrameLocks xmlns:a="http://schemas.openxmlformats.org/drawingml/2006/main" noChangeAspect="1"/>
             </wp:cNvGraphicFramePr>
@@ -1207,7 +1173,7 @@
               <a:graphicData uri="http://schemas.openxmlformats.org/drawingml/2006/picture">
                 <pic:pic xmlns:pic="http://schemas.openxmlformats.org/drawingml/2006/picture">
                   <pic:nvPicPr>
-                    <pic:cNvPr id="1510173666" name=""/>
+                    <pic:cNvPr id="825199406" name=""/>
                     <pic:cNvPicPr/>
                   </pic:nvPicPr>
                   <pic:blipFill>
@@ -1219,7 +1185,7 @@
                   <pic:spPr>
                     <a:xfrm>
                       <a:off x="0" y="0"/>
-                      <a:ext cx="5760720" cy="5075555"/>
+                      <a:ext cx="5760720" cy="6377940"/>
                     </a:xfrm>
                     <a:prstGeom prst="rect">
                       <a:avLst/>
@@ -1244,7 +1210,80 @@
           <w:sz w:val="32"/>
           <w:szCs w:val="32"/>
         </w:rPr>
-        <w:t>Çıktı (örnek dosya içeriği “</w:t>
+        <w:t>Çıktı (örnek</w:t>
+      </w:r>
+      <w:r>
+        <w:rPr>
+          <w:sz w:val="32"/>
+          <w:szCs w:val="32"/>
+        </w:rPr>
+        <w:t xml:space="preserve"> veri.txt </w:t>
+      </w:r>
+      <w:r>
+        <w:rPr>
+          <w:sz w:val="32"/>
+          <w:szCs w:val="32"/>
+        </w:rPr>
+        <w:t xml:space="preserve"> dosya içeriği “</w:t>
+      </w:r>
+      <w:r>
+        <w:rPr>
+          <w:sz w:val="32"/>
+          <w:szCs w:val="32"/>
+        </w:rPr>
+        <w:t>Merhaba Kayla 0</w:t>
+      </w:r>
+      <w:r>
+        <w:rPr>
+          <w:sz w:val="32"/>
+          <w:szCs w:val="32"/>
+        </w:rPr>
+        <w:t>” ise):</w:t>
+      </w:r>
+      <w:r>
+        <w:rPr>
+          <w:sz w:val="32"/>
+          <w:szCs w:val="32"/>
+        </w:rPr>
+        <w:t xml:space="preserve"> </w:t>
+      </w:r>
+      <w:r>
+        <w:rPr>
+          <w:sz w:val="32"/>
+          <w:szCs w:val="32"/>
+        </w:rPr>
+        <w:t>Ç</w:t>
+      </w:r>
+      <w:r>
+        <w:rPr>
+          <w:sz w:val="32"/>
+          <w:szCs w:val="32"/>
+        </w:rPr>
+        <w:t>ıktı da MERHABA KAYLA olur.</w:t>
+      </w:r>
+    </w:p>
+    <w:p>
+      <w:pPr>
+        <w:rPr>
+          <w:sz w:val="32"/>
+          <w:szCs w:val="32"/>
+        </w:rPr>
+      </w:pPr>
+    </w:p>
+    <w:p>
+      <w:pPr>
+        <w:rPr>
+          <w:sz w:val="32"/>
+          <w:szCs w:val="32"/>
+        </w:rPr>
+      </w:pPr>
+      <w:r>
+        <w:rPr>
+          <w:sz w:val="32"/>
+          <w:szCs w:val="32"/>
+        </w:rPr>
+        <w:lastRenderedPageBreak/>
+        <w:t>4.2 Open/</w:t>
       </w:r>
       <w:proofErr w:type="spellStart"/>
       <w:r>
@@ -1252,7 +1291,7 @@
           <w:sz w:val="32"/>
           <w:szCs w:val="32"/>
         </w:rPr>
-        <w:t>hello</w:t>
+        <w:t>Closed</w:t>
       </w:r>
       <w:proofErr w:type="spellEnd"/>
       <w:r>
@@ -1260,45 +1299,7 @@
           <w:sz w:val="32"/>
           <w:szCs w:val="32"/>
         </w:rPr>
-        <w:t>” ise):</w:t>
-      </w:r>
-    </w:p>
-    <w:p>
-      <w:pPr>
-        <w:rPr>
-          <w:sz w:val="32"/>
-          <w:szCs w:val="32"/>
-        </w:rPr>
-      </w:pPr>
-      <w:r>
-        <w:rPr>
-          <w:sz w:val="32"/>
-          <w:szCs w:val="32"/>
-        </w:rPr>
-        <w:t>HELLO</w:t>
-      </w:r>
-    </w:p>
-    <w:p>
-      <w:pPr>
-        <w:rPr>
-          <w:sz w:val="32"/>
-          <w:szCs w:val="32"/>
-        </w:rPr>
-      </w:pPr>
-    </w:p>
-    <w:p>
-      <w:pPr>
-        <w:rPr>
-          <w:sz w:val="32"/>
-          <w:szCs w:val="32"/>
-        </w:rPr>
-      </w:pPr>
-      <w:r>
-        <w:rPr>
-          <w:sz w:val="32"/>
-          <w:szCs w:val="32"/>
-        </w:rPr>
-        <w:t>4.2 Open/</w:t>
+        <w:t xml:space="preserve"> </w:t>
       </w:r>
       <w:proofErr w:type="spellStart"/>
       <w:r>
@@ -1306,7 +1307,7 @@
           <w:sz w:val="32"/>
           <w:szCs w:val="32"/>
         </w:rPr>
-        <w:t>Closed</w:t>
+        <w:t>Principle</w:t>
       </w:r>
       <w:proofErr w:type="spellEnd"/>
       <w:r>
@@ -1314,22 +1315,6 @@
           <w:sz w:val="32"/>
           <w:szCs w:val="32"/>
         </w:rPr>
-        <w:t xml:space="preserve"> </w:t>
-      </w:r>
-      <w:proofErr w:type="spellStart"/>
-      <w:r>
-        <w:rPr>
-          <w:sz w:val="32"/>
-          <w:szCs w:val="32"/>
-        </w:rPr>
-        <w:t>Principle</w:t>
-      </w:r>
-      <w:proofErr w:type="spellEnd"/>
-      <w:r>
-        <w:rPr>
-          <w:sz w:val="32"/>
-          <w:szCs w:val="32"/>
-        </w:rPr>
         <w:t xml:space="preserve"> (OCP)</w:t>
       </w:r>
     </w:p>
@@ -1368,7 +1353,6 @@
           <w:sz w:val="32"/>
           <w:szCs w:val="32"/>
         </w:rPr>
-        <w:lastRenderedPageBreak/>
         <w:t xml:space="preserve">Amaç: Yeni özellikler eklenirken mevcut kodun değiştirilmeden genişletilmesini sağlamak.  </w:t>
       </w:r>
     </w:p>
@@ -1484,6 +1468,7 @@
         <w:rPr>
           <w:noProof/>
         </w:rPr>
+        <w:lastRenderedPageBreak/>
         <w:drawing>
           <wp:inline distT="0" distB="0" distL="0" distR="0" wp14:anchorId="556679B8" wp14:editId="4DB711EB">
             <wp:extent cx="5760720" cy="3649980"/>
@@ -1563,7 +1548,6 @@
           <w:sz w:val="32"/>
           <w:szCs w:val="32"/>
         </w:rPr>
-        <w:lastRenderedPageBreak/>
         <w:t>Bitcoin ile ödeme: 250</w:t>
       </w:r>
     </w:p>

</xml_diff>